<commit_message>
Adding blue circles to the social icons and changing names.
</commit_message>
<xml_diff>
--- a/JavaScript/Summary.docx
+++ b/JavaScript/Summary.docx
@@ -115,15 +115,7 @@
         <w:bidi w:val="0"/>
       </w:pPr>
       <w:r>
-        <w:t xml:space="preserve">The </w:t>
-      </w:r>
-      <w:proofErr w:type="gramStart"/>
-      <w:r>
-        <w:t>alert(</w:t>
-      </w:r>
-      <w:proofErr w:type="gramEnd"/>
-      <w:r>
-        <w:t>) function works only in browser environments.</w:t>
+        <w:t>The alert() function works only in browser environments.</w:t>
       </w:r>
     </w:p>
     <w:p>
@@ -209,15 +201,7 @@
         <w:bidi w:val="0"/>
       </w:pPr>
       <w:r>
-        <w:t xml:space="preserve">JavaScript data types include: number, string, </w:t>
-      </w:r>
-      <w:proofErr w:type="spellStart"/>
-      <w:r>
-        <w:t>boolean</w:t>
-      </w:r>
-      <w:proofErr w:type="spellEnd"/>
-      <w:r>
-        <w:t>, and undefined.</w:t>
+        <w:t>JavaScript data types include: number, string, boolean, and undefined.</w:t>
       </w:r>
     </w:p>
     <w:p>
@@ -334,13 +318,8 @@
         <w:bidi w:val="0"/>
       </w:pPr>
       <w:r>
-        <w:t xml:space="preserve">console.log(b); // </w:t>
-      </w:r>
-      <w:proofErr w:type="spellStart"/>
-      <w:r>
-        <w:t>ReferenceError</w:t>
-      </w:r>
-      <w:proofErr w:type="spellEnd"/>
+        <w:t>console.log(b); // ReferenceError</w:t>
+      </w:r>
     </w:p>
     <w:p>
       <w:pPr>
@@ -624,26 +603,11 @@
         <w:bidi w:val="0"/>
       </w:pPr>
       <w:r>
-        <w:t xml:space="preserve">What is </w:t>
-      </w:r>
-      <w:proofErr w:type="spellStart"/>
-      <w:r>
-        <w:t>NaN</w:t>
-      </w:r>
-      <w:proofErr w:type="spellEnd"/>
-      <w:r>
-        <w:t xml:space="preserve"> and when does it occur?</w:t>
+        <w:t>What is NaN and when does it occur?</w:t>
       </w:r>
       <w:r>
         <w:br/>
-      </w:r>
-      <w:proofErr w:type="spellStart"/>
-      <w:r>
-        <w:t>NaN</w:t>
-      </w:r>
-      <w:proofErr w:type="spellEnd"/>
-      <w:r>
-        <w:t xml:space="preserve"> (Not-a-Number) occurs when a numeric operation fails:</w:t>
+        <w:t>NaN (Not-a-Number) occurs when a numeric operation fails:</w:t>
       </w:r>
     </w:p>
     <w:p>
@@ -655,21 +619,8 @@
         <w:bidi w:val="0"/>
       </w:pPr>
       <w:r>
-        <w:t>console.log("</w:t>
-      </w:r>
-      <w:proofErr w:type="spellStart"/>
-      <w:r>
-        <w:t>abc</w:t>
-      </w:r>
-      <w:proofErr w:type="spellEnd"/>
-      <w:r>
-        <w:t xml:space="preserve">" / 2); // </w:t>
-      </w:r>
-      <w:proofErr w:type="spellStart"/>
-      <w:r>
-        <w:t>NaN</w:t>
-      </w:r>
-      <w:proofErr w:type="spellEnd"/>
+        <w:t>console.log("abc" / 2); // NaN</w:t>
+      </w:r>
     </w:p>
     <w:p>
       <w:pPr>
@@ -680,27 +631,11 @@
         <w:bidi w:val="0"/>
       </w:pPr>
       <w:r>
-        <w:t xml:space="preserve">What is a </w:t>
-      </w:r>
-      <w:proofErr w:type="spellStart"/>
-      <w:r>
-        <w:t>falsy</w:t>
-      </w:r>
-      <w:proofErr w:type="spellEnd"/>
-      <w:r>
-        <w:t xml:space="preserve"> expression?</w:t>
+        <w:t>What is a falsy expression?</w:t>
       </w:r>
       <w:r>
         <w:br/>
-        <w:t xml:space="preserve">Values that are treated as false in a </w:t>
-      </w:r>
-      <w:proofErr w:type="spellStart"/>
-      <w:r>
-        <w:t>boolean</w:t>
-      </w:r>
-      <w:proofErr w:type="spellEnd"/>
-      <w:r>
-        <w:t xml:space="preserve"> context:</w:t>
+        <w:t>Values that are treated as false in a boolean context:</w:t>
       </w:r>
     </w:p>
     <w:p>
@@ -712,13 +647,8 @@
         <w:bidi w:val="0"/>
       </w:pPr>
       <w:r>
-        <w:t xml:space="preserve">false, 0, "", null, undefined, </w:t>
-      </w:r>
-      <w:proofErr w:type="spellStart"/>
-      <w:r>
-        <w:t>NaN</w:t>
-      </w:r>
-      <w:proofErr w:type="spellEnd"/>
+        <w:t>false, 0, "", null, undefined, NaN</w:t>
+      </w:r>
     </w:p>
     <w:p>
       <w:pPr>
@@ -729,35 +659,11 @@
         <w:bidi w:val="0"/>
       </w:pPr>
       <w:r>
-        <w:t xml:space="preserve">What is the purpose of </w:t>
-      </w:r>
-      <w:proofErr w:type="spellStart"/>
-      <w:r>
-        <w:t>startPosition</w:t>
-      </w:r>
-      <w:proofErr w:type="spellEnd"/>
-      <w:r>
-        <w:t xml:space="preserve"> || 0?</w:t>
+        <w:t>What is the purpose of startPosition || 0?</w:t>
       </w:r>
       <w:r>
         <w:br/>
-        <w:t xml:space="preserve">Ensures a fallback to 0 if </w:t>
-      </w:r>
-      <w:proofErr w:type="spellStart"/>
-      <w:r>
-        <w:t>startPosition</w:t>
-      </w:r>
-      <w:proofErr w:type="spellEnd"/>
-      <w:r>
-        <w:t xml:space="preserve"> is undefined, null, or </w:t>
-      </w:r>
-      <w:proofErr w:type="spellStart"/>
-      <w:r>
-        <w:t>falsy</w:t>
-      </w:r>
-      <w:proofErr w:type="spellEnd"/>
-      <w:r>
-        <w:t>.</w:t>
+        <w:t>Ensures a fallback to 0 if startPosition is undefined, null, or falsy.</w:t>
       </w:r>
     </w:p>
     <w:p>
@@ -769,15 +675,7 @@
         <w:bidi w:val="0"/>
       </w:pPr>
       <w:r>
-        <w:t xml:space="preserve">What does </w:t>
-      </w:r>
-      <w:proofErr w:type="spellStart"/>
-      <w:r>
-        <w:t>employees.push</w:t>
-      </w:r>
-      <w:proofErr w:type="spellEnd"/>
-      <w:r>
-        <w:t>(...candidates) do?</w:t>
+        <w:t>What does employees.push(...candidates) do?</w:t>
       </w:r>
       <w:r>
         <w:br/>
@@ -1048,11 +946,118 @@
     </w:tbl>
     <w:p>
       <w:pPr>
+        <w:rPr>
+          <w:rFonts w:hint="cs"/>
+          <w:rtl/>
+        </w:rPr>
+      </w:pPr>
+      <w:r>
+        <w:br w:type="page"/>
+      </w:r>
+    </w:p>
+    <w:p>
+      <w:pPr>
+        <w:bidi w:val="0"/>
+      </w:pPr>
+      <w:r>
+        <w:lastRenderedPageBreak/>
+        <w:t>8.8- Functions</w:t>
+      </w:r>
+    </w:p>
+    <w:p>
+      <w:pPr>
+        <w:bidi w:val="0"/>
+      </w:pPr>
+      <w:r>
+        <w:t xml:space="preserve">Function overload- same function with different arguments. Not available in JavaScript. </w:t>
+      </w:r>
+    </w:p>
+    <w:p>
+      <w:pPr>
+        <w:bidi w:val="0"/>
+      </w:pPr>
+      <w:r>
+        <w:t>10:20- Advanced functions</w:t>
+      </w:r>
+    </w:p>
+    <w:p>
+      <w:pPr>
+        <w:bidi w:val="0"/>
+      </w:pPr>
+      <w:r>
+        <w:t>Call back function</w:t>
+      </w:r>
+    </w:p>
+    <w:p>
+      <w:pPr>
+        <w:bidi w:val="0"/>
+      </w:pPr>
+      <w:r>
+        <w:t>Function which call other functions. The called function will be an argument of the first function.</w:t>
+      </w:r>
+    </w:p>
+    <w:tbl>
+      <w:tblPr>
+        <w:tblW w:w="0" w:type="auto"/>
+        <w:tblCellSpacing w:w="15" w:type="dxa"/>
+        <w:tblCellMar>
+          <w:top w:w="15" w:type="dxa"/>
+          <w:left w:w="15" w:type="dxa"/>
+          <w:bottom w:w="15" w:type="dxa"/>
+          <w:right w:w="15" w:type="dxa"/>
+        </w:tblCellMar>
+        <w:tblLook w:val="04A0" w:firstRow="1" w:lastRow="0" w:firstColumn="1" w:lastColumn="0" w:noHBand="0" w:noVBand="1"/>
+      </w:tblPr>
+      <w:tblGrid>
+        <w:gridCol w:w="81"/>
+        <w:gridCol w:w="81"/>
+      </w:tblGrid>
+      <w:tr>
+        <w:trPr>
+          <w:tblCellSpacing w:w="15" w:type="dxa"/>
+        </w:trPr>
+        <w:tc>
+          <w:tcPr>
+            <w:tcW w:w="0" w:type="auto"/>
+            <w:vAlign w:val="center"/>
+          </w:tcPr>
+          <w:p>
+            <w:pPr>
+              <w:bidi w:val="0"/>
+            </w:pPr>
+          </w:p>
+        </w:tc>
+        <w:tc>
+          <w:tcPr>
+            <w:tcW w:w="0" w:type="auto"/>
+            <w:vAlign w:val="center"/>
+          </w:tcPr>
+          <w:p>
+            <w:pPr>
+              <w:bidi w:val="0"/>
+            </w:pPr>
+          </w:p>
+        </w:tc>
+      </w:tr>
+    </w:tbl>
+    <w:p>
+      <w:pPr>
+        <w:bidi w:val="0"/>
+      </w:pPr>
+      <w:r>
+        <w:t xml:space="preserve">Ex3- Is it the solution? </w:t>
+      </w:r>
+    </w:p>
+    <w:p>
+      <w:pPr>
         <w:bidi w:val="0"/>
         <w:rPr>
           <w:rtl/>
         </w:rPr>
       </w:pPr>
+      <w:r>
+        <w:t>Debugging- To see variables I must add them to watchlist?</w:t>
+      </w:r>
     </w:p>
     <w:sectPr>
       <w:pgSz w:w="11906" w:h="16838"/>

</xml_diff>

<commit_message>
Finish OOp office exercise
</commit_message>
<xml_diff>
--- a/JavaScript/Summary.docx
+++ b/JavaScript/Summary.docx
@@ -115,7 +115,15 @@
         <w:bidi w:val="0"/>
       </w:pPr>
       <w:r>
-        <w:t>The alert() function works only in browser environments.</w:t>
+        <w:t xml:space="preserve">The </w:t>
+      </w:r>
+      <w:proofErr w:type="gramStart"/>
+      <w:r>
+        <w:t>alert(</w:t>
+      </w:r>
+      <w:proofErr w:type="gramEnd"/>
+      <w:r>
+        <w:t>) function works only in browser environments.</w:t>
       </w:r>
     </w:p>
     <w:p>
@@ -139,7 +147,15 @@
         <w:bidi w:val="0"/>
       </w:pPr>
       <w:r>
-        <w:t>node &lt;file-name&gt;</w:t>
+        <w:t>node &lt;</w:t>
+      </w:r>
+      <w:proofErr w:type="gramStart"/>
+      <w:r>
+        <w:t>file-name</w:t>
+      </w:r>
+      <w:proofErr w:type="gramEnd"/>
+      <w:r>
+        <w:t>&gt;</w:t>
       </w:r>
     </w:p>
     <w:p>
@@ -201,7 +217,23 @@
         <w:bidi w:val="0"/>
       </w:pPr>
       <w:r>
-        <w:t>JavaScript data types include: number, string, boolean, and undefined.</w:t>
+        <w:t xml:space="preserve">JavaScript data types </w:t>
+      </w:r>
+      <w:proofErr w:type="gramStart"/>
+      <w:r>
+        <w:t>include:</w:t>
+      </w:r>
+      <w:proofErr w:type="gramEnd"/>
+      <w:r>
+        <w:t xml:space="preserve"> number, string, </w:t>
+      </w:r>
+      <w:proofErr w:type="spellStart"/>
+      <w:r>
+        <w:t>boolean</w:t>
+      </w:r>
+      <w:proofErr w:type="spellEnd"/>
+      <w:r>
+        <w:t>, and undefined.</w:t>
       </w:r>
     </w:p>
     <w:p>
@@ -261,7 +293,15 @@
         <w:bidi w:val="0"/>
       </w:pPr>
       <w:r>
-        <w:t>var declarations are hoisted to the top of their scope, but let/const are not initialized until their definition.</w:t>
+        <w:t xml:space="preserve">var declarations are hoisted to the top of their </w:t>
+      </w:r>
+      <w:proofErr w:type="gramStart"/>
+      <w:r>
+        <w:t>scope, but</w:t>
+      </w:r>
+      <w:proofErr w:type="gramEnd"/>
+      <w:r>
+        <w:t xml:space="preserve"> let/const are not initialized until their definition.</w:t>
       </w:r>
     </w:p>
     <w:p>
@@ -297,8 +337,13 @@
         <w:bidi w:val="0"/>
       </w:pPr>
       <w:r>
-        <w:t>var a = 5;</w:t>
-      </w:r>
+        <w:t xml:space="preserve">var a = </w:t>
+      </w:r>
+      <w:proofErr w:type="gramStart"/>
+      <w:r>
+        <w:t>5;</w:t>
+      </w:r>
+      <w:proofErr w:type="gramEnd"/>
     </w:p>
     <w:p>
       <w:pPr>
@@ -318,8 +363,13 @@
         <w:bidi w:val="0"/>
       </w:pPr>
       <w:r>
-        <w:t>console.log(b); // ReferenceError</w:t>
-      </w:r>
+        <w:t xml:space="preserve">console.log(b); // </w:t>
+      </w:r>
+      <w:proofErr w:type="spellStart"/>
+      <w:r>
+        <w:t>ReferenceError</w:t>
+      </w:r>
+      <w:proofErr w:type="spellEnd"/>
     </w:p>
     <w:p>
       <w:pPr>
@@ -330,8 +380,13 @@
         <w:bidi w:val="0"/>
       </w:pPr>
       <w:r>
-        <w:t>let b = 5;</w:t>
-      </w:r>
+        <w:t xml:space="preserve">let b = </w:t>
+      </w:r>
+      <w:proofErr w:type="gramStart"/>
+      <w:r>
+        <w:t>5;</w:t>
+      </w:r>
+      <w:proofErr w:type="gramEnd"/>
     </w:p>
     <w:p>
       <w:pPr>
@@ -353,8 +408,13 @@
         </w:numPr>
         <w:bidi w:val="0"/>
       </w:pPr>
-      <w:r>
-        <w:t>null is considered an object, but it represents no value.</w:t>
+      <w:proofErr w:type="gramStart"/>
+      <w:r>
+        <w:t>null</w:t>
+      </w:r>
+      <w:proofErr w:type="gramEnd"/>
+      <w:r>
+        <w:t xml:space="preserve"> is considered an object, but it represents no value.</w:t>
       </w:r>
     </w:p>
     <w:p>
@@ -465,7 +525,15 @@
         <w:bidi w:val="0"/>
       </w:pPr>
       <w:r>
-        <w:t>Object values can be: primitives, arrays, functions, or other objects.</w:t>
+        <w:t xml:space="preserve">Object values can </w:t>
+      </w:r>
+      <w:proofErr w:type="gramStart"/>
+      <w:r>
+        <w:t>be:</w:t>
+      </w:r>
+      <w:proofErr w:type="gramEnd"/>
+      <w:r>
+        <w:t xml:space="preserve"> primitives, arrays, functions, or other objects.</w:t>
       </w:r>
     </w:p>
     <w:p>
@@ -558,8 +626,13 @@
         </w:numPr>
         <w:bidi w:val="0"/>
       </w:pPr>
-      <w:r>
-        <w:t>console.log(1 + "2"); // "12"</w:t>
+      <w:proofErr w:type="gramStart"/>
+      <w:r>
+        <w:t>console.log(</w:t>
+      </w:r>
+      <w:proofErr w:type="gramEnd"/>
+      <w:r>
+        <w:t>1 + "2"); // "12"</w:t>
       </w:r>
     </w:p>
     <w:p>
@@ -570,8 +643,13 @@
         </w:numPr>
         <w:bidi w:val="0"/>
       </w:pPr>
-      <w:r>
-        <w:t>console.log(1 == "1")</w:t>
+      <w:proofErr w:type="gramStart"/>
+      <w:r>
+        <w:t>console.log(</w:t>
+      </w:r>
+      <w:proofErr w:type="gramEnd"/>
+      <w:r>
+        <w:t>1 == "1")</w:t>
       </w:r>
       <w:r>
         <w:br/>
@@ -586,8 +664,13 @@
         </w:numPr>
         <w:bidi w:val="0"/>
       </w:pPr>
-      <w:r>
-        <w:t>console.log(1 === "1")</w:t>
+      <w:proofErr w:type="gramStart"/>
+      <w:r>
+        <w:t>console.log(</w:t>
+      </w:r>
+      <w:proofErr w:type="gramEnd"/>
+      <w:r>
+        <w:t>1 === "1")</w:t>
       </w:r>
       <w:r>
         <w:br/>
@@ -603,11 +686,26 @@
         <w:bidi w:val="0"/>
       </w:pPr>
       <w:r>
-        <w:t>What is NaN and when does it occur?</w:t>
+        <w:t xml:space="preserve">What is </w:t>
+      </w:r>
+      <w:proofErr w:type="spellStart"/>
+      <w:r>
+        <w:t>NaN</w:t>
+      </w:r>
+      <w:proofErr w:type="spellEnd"/>
+      <w:r>
+        <w:t xml:space="preserve"> and when does it occur?</w:t>
       </w:r>
       <w:r>
         <w:br/>
-        <w:t>NaN (Not-a-Number) occurs when a numeric operation fails:</w:t>
+      </w:r>
+      <w:proofErr w:type="spellStart"/>
+      <w:r>
+        <w:t>NaN</w:t>
+      </w:r>
+      <w:proofErr w:type="spellEnd"/>
+      <w:r>
+        <w:t xml:space="preserve"> (Not-a-Number) occurs when a numeric operation fails:</w:t>
       </w:r>
     </w:p>
     <w:p>
@@ -618,9 +716,27 @@
         </w:numPr>
         <w:bidi w:val="0"/>
       </w:pPr>
-      <w:r>
-        <w:t>console.log("abc" / 2); // NaN</w:t>
-      </w:r>
+      <w:proofErr w:type="gramStart"/>
+      <w:r>
+        <w:t>console.log(</w:t>
+      </w:r>
+      <w:proofErr w:type="gramEnd"/>
+      <w:r>
+        <w:t>"</w:t>
+      </w:r>
+      <w:proofErr w:type="spellStart"/>
+      <w:r>
+        <w:t>abc</w:t>
+      </w:r>
+      <w:proofErr w:type="spellEnd"/>
+      <w:r>
+        <w:t xml:space="preserve">" / 2); // </w:t>
+      </w:r>
+      <w:proofErr w:type="spellStart"/>
+      <w:r>
+        <w:t>NaN</w:t>
+      </w:r>
+      <w:proofErr w:type="spellEnd"/>
     </w:p>
     <w:p>
       <w:pPr>
@@ -631,11 +747,27 @@
         <w:bidi w:val="0"/>
       </w:pPr>
       <w:r>
-        <w:t>What is a falsy expression?</w:t>
+        <w:t xml:space="preserve">What is a </w:t>
+      </w:r>
+      <w:proofErr w:type="spellStart"/>
+      <w:r>
+        <w:t>falsy</w:t>
+      </w:r>
+      <w:proofErr w:type="spellEnd"/>
+      <w:r>
+        <w:t xml:space="preserve"> expression?</w:t>
       </w:r>
       <w:r>
         <w:br/>
-        <w:t>Values that are treated as false in a boolean context:</w:t>
+        <w:t xml:space="preserve">Values that are treated as false in a </w:t>
+      </w:r>
+      <w:proofErr w:type="spellStart"/>
+      <w:r>
+        <w:t>boolean</w:t>
+      </w:r>
+      <w:proofErr w:type="spellEnd"/>
+      <w:r>
+        <w:t xml:space="preserve"> context:</w:t>
       </w:r>
     </w:p>
     <w:p>
@@ -647,8 +779,21 @@
         <w:bidi w:val="0"/>
       </w:pPr>
       <w:r>
-        <w:t>false, 0, "", null, undefined, NaN</w:t>
-      </w:r>
+        <w:t xml:space="preserve">false, </w:t>
+      </w:r>
+      <w:proofErr w:type="gramStart"/>
+      <w:r>
+        <w:t>0, "</w:t>
+      </w:r>
+      <w:proofErr w:type="gramEnd"/>
+      <w:r>
+        <w:t xml:space="preserve">", null, undefined, </w:t>
+      </w:r>
+      <w:proofErr w:type="spellStart"/>
+      <w:r>
+        <w:t>NaN</w:t>
+      </w:r>
+      <w:proofErr w:type="spellEnd"/>
     </w:p>
     <w:p>
       <w:pPr>
@@ -659,11 +804,35 @@
         <w:bidi w:val="0"/>
       </w:pPr>
       <w:r>
-        <w:t>What is the purpose of startPosition || 0?</w:t>
+        <w:t xml:space="preserve">What is the purpose of </w:t>
+      </w:r>
+      <w:proofErr w:type="spellStart"/>
+      <w:r>
+        <w:t>startPosition</w:t>
+      </w:r>
+      <w:proofErr w:type="spellEnd"/>
+      <w:r>
+        <w:t xml:space="preserve"> || 0?</w:t>
       </w:r>
       <w:r>
         <w:br/>
-        <w:t>Ensures a fallback to 0 if startPosition is undefined, null, or falsy.</w:t>
+        <w:t xml:space="preserve">Ensures a fallback to 0 if </w:t>
+      </w:r>
+      <w:proofErr w:type="spellStart"/>
+      <w:r>
+        <w:t>startPosition</w:t>
+      </w:r>
+      <w:proofErr w:type="spellEnd"/>
+      <w:r>
+        <w:t xml:space="preserve"> is undefined, null, or </w:t>
+      </w:r>
+      <w:proofErr w:type="spellStart"/>
+      <w:r>
+        <w:t>falsy</w:t>
+      </w:r>
+      <w:proofErr w:type="spellEnd"/>
+      <w:r>
+        <w:t>.</w:t>
       </w:r>
     </w:p>
     <w:p>
@@ -675,11 +844,37 @@
         <w:bidi w:val="0"/>
       </w:pPr>
       <w:r>
-        <w:t>What does employees.push(...candidates) do?</w:t>
+        <w:t xml:space="preserve">What does </w:t>
+      </w:r>
+      <w:proofErr w:type="spellStart"/>
+      <w:proofErr w:type="gramStart"/>
+      <w:r>
+        <w:t>employees.push</w:t>
+      </w:r>
+      <w:proofErr w:type="spellEnd"/>
+      <w:proofErr w:type="gramEnd"/>
+      <w:r>
+        <w:t>(...candidates) do?</w:t>
       </w:r>
       <w:r>
         <w:br/>
-        <w:t>Adds all elements of the candidates array to the employees array using the spread operator.</w:t>
+        <w:t xml:space="preserve">Adds all elements of the </w:t>
+      </w:r>
+      <w:proofErr w:type="gramStart"/>
+      <w:r>
+        <w:t>candidates</w:t>
+      </w:r>
+      <w:proofErr w:type="gramEnd"/>
+      <w:r>
+        <w:t xml:space="preserve"> array to the </w:t>
+      </w:r>
+      <w:proofErr w:type="gramStart"/>
+      <w:r>
+        <w:t>employees</w:t>
+      </w:r>
+      <w:proofErr w:type="gramEnd"/>
+      <w:r>
+        <w:t xml:space="preserve"> array using the spread operator.</w:t>
       </w:r>
     </w:p>
     <w:p>
@@ -714,7 +909,7 @@
         <w:tblLook w:val="04A0" w:firstRow="1" w:lastRow="0" w:firstColumn="1" w:lastColumn="0" w:noHBand="0" w:noVBand="1"/>
       </w:tblPr>
       <w:tblGrid>
-        <w:gridCol w:w="964"/>
+        <w:gridCol w:w="2350"/>
         <w:gridCol w:w="2589"/>
       </w:tblGrid>
       <w:tr>
@@ -825,8 +1020,13 @@
             <w:pPr>
               <w:bidi w:val="0"/>
             </w:pPr>
+            <w:proofErr w:type="gramStart"/>
             <w:r>
-              <w:t>pop()</w:t>
+              <w:t>pop(</w:t>
+            </w:r>
+            <w:proofErr w:type="gramEnd"/>
+            <w:r>
+              <w:t>)</w:t>
             </w:r>
           </w:p>
         </w:tc>
@@ -912,8 +1112,13 @@
             <w:pPr>
               <w:bidi w:val="0"/>
             </w:pPr>
+            <w:proofErr w:type="gramStart"/>
             <w:r>
-              <w:t>shift()</w:t>
+              <w:t>shift(</w:t>
+            </w:r>
+            <w:proofErr w:type="gramEnd"/>
+            <w:r>
+              <w:t>)</w:t>
             </w:r>
           </w:p>
         </w:tc>
@@ -943,14 +1148,85 @@
           </w:p>
         </w:tc>
       </w:tr>
+      <w:tr>
+        <w:trPr>
+          <w:tblCellSpacing w:w="15" w:type="dxa"/>
+        </w:trPr>
+        <w:tc>
+          <w:tcPr>
+            <w:tcW w:w="0" w:type="auto"/>
+            <w:vAlign w:val="center"/>
+          </w:tcPr>
+          <w:p>
+            <w:pPr>
+              <w:bidi w:val="0"/>
+              <w:rPr>
+                <w:b/>
+                <w:bCs/>
+                <w:u w:val="single"/>
+              </w:rPr>
+            </w:pPr>
+            <w:r>
+              <w:rPr>
+                <w:b/>
+                <w:bCs/>
+                <w:u w:val="single"/>
+              </w:rPr>
+              <w:t>13.7- Solving problems</w:t>
+            </w:r>
+          </w:p>
+        </w:tc>
+        <w:tc>
+          <w:tcPr>
+            <w:tcW w:w="0" w:type="auto"/>
+            <w:vAlign w:val="center"/>
+          </w:tcPr>
+          <w:p>
+            <w:pPr>
+              <w:bidi w:val="0"/>
+              <w:rPr>
+                <w:b/>
+                <w:bCs/>
+                <w:u w:val="single"/>
+              </w:rPr>
+            </w:pPr>
+          </w:p>
+        </w:tc>
+      </w:tr>
+      <w:tr>
+        <w:trPr>
+          <w:tblCellSpacing w:w="15" w:type="dxa"/>
+        </w:trPr>
+        <w:tc>
+          <w:tcPr>
+            <w:tcW w:w="0" w:type="auto"/>
+            <w:vAlign w:val="center"/>
+          </w:tcPr>
+          <w:p>
+            <w:pPr>
+              <w:bidi w:val="0"/>
+            </w:pPr>
+          </w:p>
+        </w:tc>
+        <w:tc>
+          <w:tcPr>
+            <w:tcW w:w="0" w:type="auto"/>
+            <w:vAlign w:val="center"/>
+          </w:tcPr>
+          <w:p>
+            <w:pPr>
+              <w:bidi w:val="0"/>
+              <w:rPr>
+                <w:b/>
+                <w:bCs/>
+                <w:u w:val="single"/>
+              </w:rPr>
+            </w:pPr>
+          </w:p>
+        </w:tc>
+      </w:tr>
     </w:tbl>
     <w:p>
-      <w:pPr>
-        <w:rPr>
-          <w:rFonts w:hint="cs"/>
-          <w:rtl/>
-        </w:rPr>
-      </w:pPr>
       <w:r>
         <w:br w:type="page"/>
       </w:r>
@@ -993,7 +1269,15 @@
         <w:bidi w:val="0"/>
       </w:pPr>
       <w:r>
-        <w:t>Function which call other functions. The called function will be an argument of the first function.</w:t>
+        <w:t xml:space="preserve">Function which </w:t>
+      </w:r>
+      <w:proofErr w:type="gramStart"/>
+      <w:r>
+        <w:t>call</w:t>
+      </w:r>
+      <w:proofErr w:type="gramEnd"/>
+      <w:r>
+        <w:t xml:space="preserve"> other functions. The called function will be an argument of the first function.</w:t>
       </w:r>
     </w:p>
     <w:tbl>
@@ -1051,13 +1335,42 @@
     <w:p>
       <w:pPr>
         <w:bidi w:val="0"/>
+      </w:pPr>
+      <w:r>
+        <w:t>Debugging- To see variables I must add them to watchlist?</w:t>
+      </w:r>
+    </w:p>
+    <w:p>
+      <w:r>
+        <w:br w:type="page"/>
+      </w:r>
+    </w:p>
+    <w:p>
+      <w:pPr>
+        <w:bidi w:val="0"/>
+        <w:rPr>
+          <w:b/>
+          <w:bCs/>
+          <w:u w:val="single"/>
+        </w:rPr>
+      </w:pPr>
+      <w:r>
+        <w:rPr>
+          <w:b/>
+          <w:bCs/>
+          <w:u w:val="single"/>
+        </w:rPr>
+        <w:lastRenderedPageBreak/>
+        <w:t xml:space="preserve">9.7: Closure </w:t>
+      </w:r>
+    </w:p>
+    <w:p>
+      <w:pPr>
+        <w:bidi w:val="0"/>
         <w:rPr>
           <w:rtl/>
         </w:rPr>
       </w:pPr>
-      <w:r>
-        <w:t>Debugging- To see variables I must add them to watchlist?</w:t>
-      </w:r>
     </w:p>
     <w:sectPr>
       <w:pgSz w:w="11906" w:h="16838"/>
@@ -2285,6 +2598,7 @@
   <w:style w:type="character" w:default="1" w:styleId="a0">
     <w:name w:val="Default Paragraph Font"/>
     <w:uiPriority w:val="1"/>
+    <w:semiHidden/>
     <w:unhideWhenUsed/>
   </w:style>
   <w:style w:type="table" w:default="1" w:styleId="a1">

</xml_diff>